<commit_message>
mSys: Sync of Word and LaTeX versions after sending REV1
Changes to be committed:
	modified:   mSys_MAIN_rev.docx
	modified:   mSys_MAIN_rev.pdf
	modified:   mSys_MAIN_rev.tex
	modified:   mSys_MAIN_rev_marked.docx
	modified:   mSys_MandM_rev.tex
	modified:   mSys_discussion_rev.tex
	modified:   mSys_intro_rev.tex
	modified:   mSys_results_rev.tex
	modified:   mSys_suppl_rev.pdf
	modified:   mSys_suppl_rev.tex
</commit_message>
<xml_diff>
--- a/mSystems/rev/mSys_MAIN_rev.docx
+++ b/mSystems/rev/mSys_MAIN_rev.docx
@@ -546,21 +546,7 @@
             <w:rStyle w:val="Hyperlink"/>
             <w:lang w:val="en-US"/>
           </w:rPr>
-          <w:t>p</w:t>
-        </w:r>
-        <w:r>
-          <w:rPr>
-            <w:rStyle w:val="Hyperlink"/>
-            <w:lang w:val="en-US"/>
-          </w:rPr>
-          <w:t>e</w:t>
-        </w:r>
-        <w:r>
-          <w:rPr>
-            <w:rStyle w:val="Hyperlink"/>
-            <w:lang w:val="en-US"/>
-          </w:rPr>
-          <w:t>nagaray@gmail.com</w:t>
+          <w:t>penagaray@gmail.com</w:t>
         </w:r>
       </w:hyperlink>
     </w:p>
@@ -3989,26 +3975,90 @@
         <w:rPr>
           <w:lang w:val="en-US"/>
         </w:rPr>
-        <w:t xml:space="preserve"> like the number of hourly page views of articles in Wikipedia (</w:t>
+        <w:t xml:space="preserve"> like the number of hourly page views of articles in </w:t>
+      </w:r>
+      <w:proofErr w:type="gramStart"/>
+      <w:r>
+        <w:rPr>
+          <w:lang w:val="en-US"/>
+        </w:rPr>
+        <w:t xml:space="preserve">Wikipedia </w:t>
       </w:r>
       <w:r>
         <w:rPr>
           <w:i/>
           <w:lang w:val="en-US"/>
         </w:rPr>
-        <w:t>44,45</w:t>
-      </w:r>
-      <w:r>
-        <w:rPr>
-          <w:lang w:val="en-US"/>
-        </w:rPr>
-        <w:t>).</w:t>
-      </w:r>
-      <w:r>
-        <w:rPr>
-          <w:lang w:val="en-US"/>
-        </w:rPr>
-        <w:t xml:space="preserve"> The Taylor parameters were related to the health status of the host, which we consider as constituting the main finding contributed by this article.</w:t>
+        <w:t xml:space="preserve"> </w:t>
+      </w:r>
+      <w:r>
+        <w:rPr>
+          <w:lang w:val="en-US"/>
+        </w:rPr>
+        <w:t>(</w:t>
+      </w:r>
+      <w:proofErr w:type="gramEnd"/>
+      <w:r>
+        <w:fldChar w:fldCharType="begin"/>
+      </w:r>
+      <w:r>
+        <w:rPr>
+          <w:lang w:val="en-US"/>
+        </w:rPr>
+        <w:instrText xml:space="preserve"> HYPERLINK \l "_bookmark42" </w:instrText>
+      </w:r>
+      <w:r>
+        <w:fldChar w:fldCharType="separate"/>
+      </w:r>
+      <w:r>
+        <w:rPr>
+          <w:rStyle w:val="Hyperlink"/>
+          <w:i/>
+          <w:lang w:val="en-US"/>
+        </w:rPr>
+        <w:t>45</w:t>
+      </w:r>
+      <w:r>
+        <w:rPr>
+          <w:rStyle w:val="Hyperlink"/>
+          <w:i/>
+          <w:lang w:val="en-US"/>
+        </w:rPr>
+        <w:fldChar w:fldCharType="end"/>
+      </w:r>
+      <w:r>
+        <w:rPr>
+          <w:lang w:val="en-US"/>
+        </w:rPr>
+        <w:t xml:space="preserve">, </w:t>
+      </w:r>
+      <w:hyperlink w:anchor="_bookmark43" w:history="1">
+        <w:r>
+          <w:rPr>
+            <w:rStyle w:val="Hyperlink"/>
+            <w:i/>
+            <w:lang w:val="en-US"/>
+          </w:rPr>
+          <w:t>46</w:t>
+        </w:r>
+      </w:hyperlink>
+      <w:r>
+        <w:rPr>
+          <w:lang w:val="en-US"/>
+        </w:rPr>
+        <w:t>)</w:t>
+      </w:r>
+      <w:r>
+        <w:rPr>
+          <w:lang w:val="en-US"/>
+        </w:rPr>
+        <w:t xml:space="preserve">. </w:t>
+      </w:r>
+      <w:r>
+        <w:rPr>
+          <w:lang w:val="en-US"/>
+        </w:rPr>
+        <w:t>The Taylor parameters were related to the health status of the host, which we consider as constituting the main finding contributed by this article.</w:t>
       </w:r>
     </w:p>
     <w:p>
@@ -4526,7 +4576,19 @@
         <w:rPr>
           <w:lang w:val="en-US"/>
         </w:rPr>
-        <w:t>(see Model under Material and Methods</w:t>
+        <w:t xml:space="preserve">(see Model </w:t>
+      </w:r>
+      <w:r>
+        <w:rPr>
+          <w:lang w:val="en-US"/>
+        </w:rPr>
+        <w:t>in</w:t>
+      </w:r>
+      <w:r>
+        <w:rPr>
+          <w:lang w:val="en-US"/>
+        </w:rPr>
+        <w:t xml:space="preserve"> Material and Methods</w:t>
       </w:r>
       <w:r>
         <w:rPr>
@@ -4566,7 +4628,21 @@
         <w:rPr>
           <w:lang w:val="en-US"/>
         </w:rPr>
-        <w:t xml:space="preserve"> (the size of variability V may or may not allow to reach it). </w:t>
+        <w:t xml:space="preserve"> (the size of variability </w:t>
+      </w:r>
+      <w:r>
+        <w:rPr>
+          <w:rFonts w:ascii="Cambria Math" w:hAnsi="Cambria Math"/>
+          <w:i/>
+          <w:lang w:val="en-US"/>
+        </w:rPr>
+        <w:t>V</w:t>
+      </w:r>
+      <w:r>
+        <w:rPr>
+          <w:lang w:val="en-US"/>
+        </w:rPr>
+        <w:t xml:space="preserve"> may or may not allow to reach it). </w:t>
       </w:r>
       <w:r>
         <w:rPr>
@@ -4592,41 +4668,11 @@
       </w:r>
       <w:r>
         <w:rPr>
-          <w:lang w:val="en-US"/>
-        </w:rPr>
-        <w:sym w:font="Symbol" w:char="F061"/>
-      </w:r>
-      <w:r>
-        <w:rPr>
-          <w:lang w:val="en-US"/>
-        </w:rPr>
-        <w:t xml:space="preserve"> </w:t>
-      </w:r>
-      <w:r>
-        <w:rPr>
-          <w:lang w:val="en-US"/>
-        </w:rPr>
-        <w:t xml:space="preserve">is one and </w:t>
-      </w:r>
-      <w:r>
-        <w:rPr>
           <w:rFonts w:ascii="Cambria Math" w:hAnsi="Cambria Math"/>
           <w:i/>
           <w:lang w:val="en-US"/>
         </w:rPr>
-        <w:t>V</w:t>
-      </w:r>
-      <w:r>
-        <w:rPr>
-          <w:lang w:val="en-US"/>
-        </w:rPr>
-        <w:t xml:space="preserve"> is negligible</w:t>
-      </w:r>
-      <w:r>
-        <w:rPr>
-          <w:lang w:val="en-US"/>
-        </w:rPr>
-        <w:t>.</w:t>
+        <w:sym w:font="Symbol" w:char="F062"/>
       </w:r>
       <w:r>
         <w:rPr>
@@ -4638,36 +4684,59 @@
         <w:rPr>
           <w:lang w:val="en-US"/>
         </w:rPr>
-        <w:t xml:space="preserve">In this model, when </w:t>
-      </w:r>
-      <w:proofErr w:type="gramStart"/>
+        <w:t xml:space="preserve">is one and </w:t>
+      </w:r>
       <w:r>
         <w:rPr>
           <w:rFonts w:ascii="Cambria Math" w:hAnsi="Cambria Math"/>
           <w:i/>
           <w:lang w:val="en-US"/>
         </w:rPr>
-        <w:t xml:space="preserve">V </w:t>
-      </w:r>
-      <w:r>
-        <w:rPr>
+        <w:t>V</w:t>
+      </w:r>
+      <w:r>
+        <w:rPr>
+          <w:lang w:val="en-US"/>
+        </w:rPr>
+        <w:t xml:space="preserve"> is negligible</w:t>
+      </w:r>
+      <w:r>
+        <w:rPr>
+          <w:lang w:val="en-US"/>
+        </w:rPr>
+        <w:t>.</w:t>
+      </w:r>
+      <w:r>
+        <w:rPr>
+          <w:lang w:val="en-US"/>
+        </w:rPr>
+        <w:t xml:space="preserve"> </w:t>
+      </w:r>
+      <w:r>
+        <w:rPr>
+          <w:lang w:val="en-US"/>
+        </w:rPr>
+        <w:t xml:space="preserve">In this model, when </w:t>
+      </w:r>
+      <w:r>
+        <w:rPr>
+          <w:rFonts w:ascii="Cambria Math" w:hAnsi="Cambria Math"/>
           <w:i/>
           <w:lang w:val="en-US"/>
         </w:rPr>
-        <w:t xml:space="preserve"> </w:t>
-      </w:r>
-      <w:r>
-        <w:rPr>
-          <w:lang w:val="en-US"/>
-        </w:rPr>
-        <w:t>is</w:t>
-      </w:r>
-      <w:proofErr w:type="gramEnd"/>
-      <w:r>
-        <w:rPr>
-          <w:lang w:val="en-US"/>
-        </w:rPr>
-        <w:t xml:space="preserve"> sufficiently low, abundances are stable in time. Differences in the variability </w:t>
+        <w:t>V</w:t>
+      </w:r>
+      <w:r>
+        <w:rPr>
+          <w:lang w:val="en-US"/>
+        </w:rPr>
+        <w:t xml:space="preserve"> i</w:t>
+      </w:r>
+      <w:r>
+        <w:rPr>
+          <w:lang w:val="en-US"/>
+        </w:rPr>
+        <w:t xml:space="preserve">s sufficiently low, abundances are stable in time. Differences in the variability </w:t>
       </w:r>
       <w:r>
         <w:rPr>
@@ -4718,13 +4787,25 @@
           <w:i/>
           <w:lang w:val="en-US"/>
         </w:rPr>
-        <w:t xml:space="preserve"> </w:t>
-      </w:r>
-      <w:r>
-        <w:rPr>
-          <w:lang w:val="en-US"/>
-        </w:rPr>
-        <w:t xml:space="preserve">given its fitness is governed by the Fokker–Planck equation. </w:t>
+        <w:t xml:space="preserve">, </w:t>
+      </w:r>
+      <w:r>
+        <w:rPr>
+          <w:lang w:val="en-US"/>
+        </w:rPr>
+        <w:t>given its fitness</w:t>
+      </w:r>
+      <w:r>
+        <w:rPr>
+          <w:lang w:val="en-US"/>
+        </w:rPr>
+        <w:t>,</w:t>
+      </w:r>
+      <w:r>
+        <w:rPr>
+          <w:lang w:val="en-US"/>
+        </w:rPr>
+        <w:t xml:space="preserve"> is governed by the Fokker–Planck equation. </w:t>
       </w:r>
       <w:r>
         <w:rPr>
@@ -6385,7 +6466,61 @@
         <w:rPr>
           <w:lang w:val="en-US"/>
         </w:rPr>
-        <w:t xml:space="preserve"> widespread feature of microbiotas and whether it also appears at lower taxonomic levels.</w:t>
+        <w:t xml:space="preserve"> </w:t>
+      </w:r>
+      <w:r>
+        <w:rPr>
+          <w:lang w:val="en-US"/>
+        </w:rPr>
+        <w:t>a</w:t>
+      </w:r>
+      <w:r>
+        <w:rPr>
+          <w:lang w:val="en-US"/>
+        </w:rPr>
+        <w:t xml:space="preserve"> </w:t>
+      </w:r>
+      <w:r>
+        <w:rPr>
+          <w:lang w:val="en-US"/>
+        </w:rPr>
+        <w:t>widespread feature of microbio</w:t>
+      </w:r>
+      <w:r>
+        <w:rPr>
+          <w:lang w:val="en-US"/>
+        </w:rPr>
+        <w:t xml:space="preserve">tas and whether </w:t>
+      </w:r>
+      <w:r>
+        <w:rPr>
+          <w:lang w:val="en-US"/>
+        </w:rPr>
+        <w:t>t</w:t>
+      </w:r>
+      <w:r>
+        <w:rPr>
+          <w:lang w:val="en-US"/>
+        </w:rPr>
+        <w:t>hey</w:t>
+      </w:r>
+      <w:r>
+        <w:rPr>
+          <w:lang w:val="en-US"/>
+        </w:rPr>
+        <w:t xml:space="preserve"> appear at lower taxonomic levels</w:t>
+      </w:r>
+      <w:r>
+        <w:rPr>
+          <w:lang w:val="en-US"/>
+        </w:rPr>
+        <w:t xml:space="preserve"> too</w:t>
+      </w:r>
+      <w:r>
+        <w:rPr>
+          <w:lang w:val="en-US"/>
+        </w:rPr>
+        <w:t>.</w:t>
       </w:r>
     </w:p>
     <w:p>
@@ -12756,14 +12891,34 @@
             <w:i/>
             <w:lang w:val="en-US"/>
           </w:rPr>
-          <w:t>51</w:t>
+          <w:t>5</w:t>
+        </w:r>
+        <w:r>
+          <w:rPr>
+            <w:rStyle w:val="Hyperlink"/>
+            <w:i/>
+            <w:lang w:val="en-US"/>
+          </w:rPr>
+          <w:t>1</w:t>
         </w:r>
       </w:hyperlink>
       <w:r>
         <w:rPr>
           <w:lang w:val="en-US"/>
         </w:rPr>
-        <w:t xml:space="preserve">)was selected for its differential diets. The healthy part was considered to be the </w:t>
+        <w:t>)</w:t>
+      </w:r>
+      <w:r>
+        <w:rPr>
+          <w:lang w:val="en-US"/>
+        </w:rPr>
+        <w:t xml:space="preserve"> </w:t>
+      </w:r>
+      <w:r>
+        <w:rPr>
+          <w:lang w:val="en-US"/>
+        </w:rPr>
+        <w:t xml:space="preserve">was selected for its differential diets. The healthy part was considered to be the </w:t>
       </w:r>
       <w:proofErr w:type="gramStart"/>
       <w:r>
@@ -12875,13 +13030,31 @@
         <w:rPr>
           <w:lang w:val="en-US"/>
         </w:rPr>
-        <w:t xml:space="preserve">from </w:t>
-      </w:r>
-      <w:r>
-        <w:rPr>
-          <w:lang w:val="en-US"/>
-        </w:rPr>
-        <w:t xml:space="preserve">previous time points before each event. Finally, we also considered a study from our group carried out by Durban </w:t>
+        <w:t>from</w:t>
+      </w:r>
+      <w:r>
+        <w:rPr>
+          <w:lang w:val="en-US"/>
+        </w:rPr>
+        <w:t xml:space="preserve"> </w:t>
+      </w:r>
+      <w:r>
+        <w:rPr>
+          <w:lang w:val="en-US"/>
+        </w:rPr>
+        <w:t>time points before</w:t>
+      </w:r>
+      <w:r>
+        <w:rPr>
+          <w:lang w:val="en-US"/>
+        </w:rPr>
+        <w:t xml:space="preserve"> or after</w:t>
+      </w:r>
+      <w:r>
+        <w:rPr>
+          <w:lang w:val="en-US"/>
+        </w:rPr>
+        <w:t xml:space="preserve"> each event. Finally, we also considered a study from our group carried out by Durban </w:t>
       </w:r>
       <w:r>
         <w:rPr>
@@ -24648,7 +24821,25 @@
         <w:rPr>
           <w:lang w:val="en-US"/>
         </w:rPr>
-        <w:t>ized (standard deviation units) to the healthy group in each study for demonstrative and comparative purposes.</w:t>
+        <w:t xml:space="preserve">ized (standard deviation units) to the healthy group </w:t>
+      </w:r>
+      <w:r>
+        <w:rPr>
+          <w:lang w:val="en-US"/>
+        </w:rPr>
+        <w:t>for every single study independently</w:t>
+      </w:r>
+      <w:r>
+        <w:rPr>
+          <w:lang w:val="en-US"/>
+        </w:rPr>
+        <w:t xml:space="preserve">, </w:t>
+      </w:r>
+      <w:r>
+        <w:rPr>
+          <w:lang w:val="en-US"/>
+        </w:rPr>
+        <w:t>for demonstrative and comparative purposes.</w:t>
       </w:r>
     </w:p>
     <w:p>
@@ -26514,7 +26705,7 @@
                     <w:noProof/>
                     <w:w w:val="110"/>
                   </w:rPr>
-                  <w:t>3</w:t>
+                  <w:t>33</w:t>
                 </w:r>
                 <w:r>
                   <w:fldChar w:fldCharType="end"/>
@@ -27517,6 +27708,7 @@
   <w:style w:type="character" w:default="1" w:styleId="DefaultParagraphFont">
     <w:name w:val="Default Paragraph Font"/>
     <w:uiPriority w:val="1"/>
+    <w:semiHidden/>
     <w:unhideWhenUsed/>
   </w:style>
   <w:style w:type="table" w:default="1" w:styleId="TableNormal">

</xml_diff>